<commit_message>
Updated ART and duplicate analaysis docs
</commit_message>
<xml_diff>
--- a/HIV/docs/ART_analysis.docx
+++ b/HIV/docs/ART_analysis.docx
@@ -1607,4 +1607,189 @@
   </a:objectDefaults>
   <a:extraClrSchemeLst/>
 </a:theme>
+</file>
+
+<file path=customXml/item1.xml><?xml version="1.0" encoding="utf-8"?>
+<ct:contentTypeSchema xmlns:ct="http://schemas.microsoft.com/office/2006/metadata/contentType" xmlns:ma="http://schemas.microsoft.com/office/2006/metadata/properties/metaAttributes" ct:_="" ma:_="" ma:contentTypeName="Document" ma:contentTypeID="0x010100DE67EE9C3B32F24C997F08FEDABFE4D4" ma:contentTypeVersion="6" ma:contentTypeDescription="Create a new document." ma:contentTypeScope="" ma:versionID="fb69e6b15834b8189b6f0e0d626929d9">
+  <xsd:schema xmlns:xsd="http://www.w3.org/2001/XMLSchema" xmlns:xs="http://www.w3.org/2001/XMLSchema" xmlns:p="http://schemas.microsoft.com/office/2006/metadata/properties" xmlns:ns2="e2d22f42-674e-4fc3-9806-bf5045c6d197" targetNamespace="http://schemas.microsoft.com/office/2006/metadata/properties" ma:root="true" ma:fieldsID="b9d3bd4f344c7dfe4feda68a03f8360c" ns2:_="">
+    <xsd:import namespace="e2d22f42-674e-4fc3-9806-bf5045c6d197"/>
+    <xsd:element name="properties">
+      <xsd:complexType>
+        <xsd:sequence>
+          <xsd:element name="documentManagement">
+            <xsd:complexType>
+              <xsd:all>
+                <xsd:element ref="ns2:MediaServiceMetadata" minOccurs="0"/>
+                <xsd:element ref="ns2:MediaServiceFastMetadata" minOccurs="0"/>
+                <xsd:element ref="ns2:MediaServiceAutoTags" minOccurs="0"/>
+                <xsd:element ref="ns2:MediaServiceOCR" minOccurs="0"/>
+                <xsd:element ref="ns2:MediaServiceGenerationTime" minOccurs="0"/>
+                <xsd:element ref="ns2:MediaServiceEventHashCode" minOccurs="0"/>
+              </xsd:all>
+            </xsd:complexType>
+          </xsd:element>
+        </xsd:sequence>
+      </xsd:complexType>
+    </xsd:element>
+  </xsd:schema>
+  <xsd:schema xmlns:xsd="http://www.w3.org/2001/XMLSchema" xmlns:xs="http://www.w3.org/2001/XMLSchema" xmlns:dms="http://schemas.microsoft.com/office/2006/documentManagement/types" xmlns:pc="http://schemas.microsoft.com/office/infopath/2007/PartnerControls" targetNamespace="e2d22f42-674e-4fc3-9806-bf5045c6d197" elementFormDefault="qualified">
+    <xsd:import namespace="http://schemas.microsoft.com/office/2006/documentManagement/types"/>
+    <xsd:import namespace="http://schemas.microsoft.com/office/infopath/2007/PartnerControls"/>
+    <xsd:element name="MediaServiceMetadata" ma:index="8" nillable="true" ma:displayName="MediaServiceMetadata" ma:hidden="true" ma:internalName="MediaServiceMetadata" ma:readOnly="true">
+      <xsd:simpleType>
+        <xsd:restriction base="dms:Note"/>
+      </xsd:simpleType>
+    </xsd:element>
+    <xsd:element name="MediaServiceFastMetadata" ma:index="9" nillable="true" ma:displayName="MediaServiceFastMetadata" ma:hidden="true" ma:internalName="MediaServiceFastMetadata" ma:readOnly="true">
+      <xsd:simpleType>
+        <xsd:restriction base="dms:Note"/>
+      </xsd:simpleType>
+    </xsd:element>
+    <xsd:element name="MediaServiceAutoTags" ma:index="10" nillable="true" ma:displayName="Tags" ma:internalName="MediaServiceAutoTags" ma:readOnly="true">
+      <xsd:simpleType>
+        <xsd:restriction base="dms:Text"/>
+      </xsd:simpleType>
+    </xsd:element>
+    <xsd:element name="MediaServiceOCR" ma:index="11" nillable="true" ma:displayName="Extracted Text" ma:internalName="MediaServiceOCR" ma:readOnly="true">
+      <xsd:simpleType>
+        <xsd:restriction base="dms:Note">
+          <xsd:maxLength value="255"/>
+        </xsd:restriction>
+      </xsd:simpleType>
+    </xsd:element>
+    <xsd:element name="MediaServiceGenerationTime" ma:index="12" nillable="true" ma:displayName="MediaServiceGenerationTime" ma:hidden="true" ma:internalName="MediaServiceGenerationTime" ma:readOnly="true">
+      <xsd:simpleType>
+        <xsd:restriction base="dms:Text"/>
+      </xsd:simpleType>
+    </xsd:element>
+    <xsd:element name="MediaServiceEventHashCode" ma:index="13" nillable="true" ma:displayName="MediaServiceEventHashCode" ma:hidden="true" ma:internalName="MediaServiceEventHashCode" ma:readOnly="true">
+      <xsd:simpleType>
+        <xsd:restriction base="dms:Text"/>
+      </xsd:simpleType>
+    </xsd:element>
+  </xsd:schema>
+  <xsd:schema xmlns="http://schemas.openxmlformats.org/package/2006/metadata/core-properties" xmlns:xsd="http://www.w3.org/2001/XMLSchema" xmlns:xsi="http://www.w3.org/2001/XMLSchema-instance" xmlns:dc="http://purl.org/dc/elements/1.1/" xmlns:dcterms="http://purl.org/dc/terms/" xmlns:odoc="http://schemas.microsoft.com/internal/obd" targetNamespace="http://schemas.openxmlformats.org/package/2006/metadata/core-properties" elementFormDefault="qualified" attributeFormDefault="unqualified" blockDefault="#all">
+    <xsd:import namespace="http://purl.org/dc/elements/1.1/" schemaLocation="http://dublincore.org/schemas/xmls/qdc/2003/04/02/dc.xsd"/>
+    <xsd:import namespace="http://purl.org/dc/terms/" schemaLocation="http://dublincore.org/schemas/xmls/qdc/2003/04/02/dcterms.xsd"/>
+    <xsd:element name="coreProperties" type="CT_coreProperties"/>
+    <xsd:complexType name="CT_coreProperties">
+      <xsd:all>
+        <xsd:element ref="dc:creator" minOccurs="0" maxOccurs="1"/>
+        <xsd:element ref="dcterms:created" minOccurs="0" maxOccurs="1"/>
+        <xsd:element ref="dc:identifier" minOccurs="0" maxOccurs="1"/>
+        <xsd:element name="contentType" minOccurs="0" maxOccurs="1" type="xsd:string" ma:index="0" ma:displayName="Content Type"/>
+        <xsd:element ref="dc:title" minOccurs="0" maxOccurs="1" ma:index="4" ma:displayName="Title"/>
+        <xsd:element ref="dc:subject" minOccurs="0" maxOccurs="1"/>
+        <xsd:element ref="dc:description" minOccurs="0" maxOccurs="1"/>
+        <xsd:element name="keywords" minOccurs="0" maxOccurs="1" type="xsd:string"/>
+        <xsd:element ref="dc:language" minOccurs="0" maxOccurs="1"/>
+        <xsd:element name="category" minOccurs="0" maxOccurs="1" type="xsd:string"/>
+        <xsd:element name="version" minOccurs="0" maxOccurs="1" type="xsd:string"/>
+        <xsd:element name="revision" minOccurs="0" maxOccurs="1" type="xsd:string">
+          <xsd:annotation>
+            <xsd:documentation>
+                        This value indicates the number of saves or revisions. The application is responsible for updating this value after each revision.
+                    </xsd:documentation>
+          </xsd:annotation>
+        </xsd:element>
+        <xsd:element name="lastModifiedBy" minOccurs="0" maxOccurs="1" type="xsd:string"/>
+        <xsd:element ref="dcterms:modified" minOccurs="0" maxOccurs="1"/>
+        <xsd:element name="contentStatus" minOccurs="0" maxOccurs="1" type="xsd:string"/>
+      </xsd:all>
+    </xsd:complexType>
+  </xsd:schema>
+  <xs:schema xmlns:pc="http://schemas.microsoft.com/office/infopath/2007/PartnerControls" xmlns:xs="http://www.w3.org/2001/XMLSchema" targetNamespace="http://schemas.microsoft.com/office/infopath/2007/PartnerControls" elementFormDefault="qualified" attributeFormDefault="unqualified">
+    <xs:element name="Person">
+      <xs:complexType>
+        <xs:sequence>
+          <xs:element ref="pc:DisplayName" minOccurs="0"/>
+          <xs:element ref="pc:AccountId" minOccurs="0"/>
+          <xs:element ref="pc:AccountType" minOccurs="0"/>
+        </xs:sequence>
+      </xs:complexType>
+    </xs:element>
+    <xs:element name="DisplayName" type="xs:string"/>
+    <xs:element name="AccountId" type="xs:string"/>
+    <xs:element name="AccountType" type="xs:string"/>
+    <xs:element name="BDCAssociatedEntity">
+      <xs:complexType>
+        <xs:sequence>
+          <xs:element ref="pc:BDCEntity" minOccurs="0" maxOccurs="unbounded"/>
+        </xs:sequence>
+        <xs:attribute ref="pc:EntityNamespace"/>
+        <xs:attribute ref="pc:EntityName"/>
+        <xs:attribute ref="pc:SystemInstanceName"/>
+        <xs:attribute ref="pc:AssociationName"/>
+      </xs:complexType>
+    </xs:element>
+    <xs:attribute name="EntityNamespace" type="xs:string"/>
+    <xs:attribute name="EntityName" type="xs:string"/>
+    <xs:attribute name="SystemInstanceName" type="xs:string"/>
+    <xs:attribute name="AssociationName" type="xs:string"/>
+    <xs:element name="BDCEntity">
+      <xs:complexType>
+        <xs:sequence>
+          <xs:element ref="pc:EntityDisplayName" minOccurs="0"/>
+          <xs:element ref="pc:EntityInstanceReference" minOccurs="0"/>
+          <xs:element ref="pc:EntityId1" minOccurs="0"/>
+          <xs:element ref="pc:EntityId2" minOccurs="0"/>
+          <xs:element ref="pc:EntityId3" minOccurs="0"/>
+          <xs:element ref="pc:EntityId4" minOccurs="0"/>
+          <xs:element ref="pc:EntityId5" minOccurs="0"/>
+        </xs:sequence>
+      </xs:complexType>
+    </xs:element>
+    <xs:element name="EntityDisplayName" type="xs:string"/>
+    <xs:element name="EntityInstanceReference" type="xs:string"/>
+    <xs:element name="EntityId1" type="xs:string"/>
+    <xs:element name="EntityId2" type="xs:string"/>
+    <xs:element name="EntityId3" type="xs:string"/>
+    <xs:element name="EntityId4" type="xs:string"/>
+    <xs:element name="EntityId5" type="xs:string"/>
+    <xs:element name="Terms">
+      <xs:complexType>
+        <xs:sequence>
+          <xs:element ref="pc:TermInfo" minOccurs="0" maxOccurs="unbounded"/>
+        </xs:sequence>
+      </xs:complexType>
+    </xs:element>
+    <xs:element name="TermInfo">
+      <xs:complexType>
+        <xs:sequence>
+          <xs:element ref="pc:TermName" minOccurs="0"/>
+          <xs:element ref="pc:TermId" minOccurs="0"/>
+        </xs:sequence>
+      </xs:complexType>
+    </xs:element>
+    <xs:element name="TermName" type="xs:string"/>
+    <xs:element name="TermId" type="xs:string"/>
+  </xs:schema>
+</ct:contentTypeSchema>
+</file>
+
+<file path=customXml/item2.xml><?xml version="1.0" encoding="utf-8"?>
+<?mso-contentType ?>
+<FormTemplates xmlns="http://schemas.microsoft.com/sharepoint/v3/contenttype/forms">
+  <Display>DocumentLibraryForm</Display>
+  <Edit>DocumentLibraryForm</Edit>
+  <New>DocumentLibraryForm</New>
+</FormTemplates>
+</file>
+
+<file path=customXml/item3.xml><?xml version="1.0" encoding="utf-8"?>
+<p:properties xmlns:p="http://schemas.microsoft.com/office/2006/metadata/properties" xmlns:xsi="http://www.w3.org/2001/XMLSchema-instance" xmlns:pc="http://schemas.microsoft.com/office/infopath/2007/PartnerControls">
+  <documentManagement/>
+</p:properties>
+</file>
+
+<file path=customXml/itemProps1.xml><?xml version="1.0" encoding="utf-8"?>
+<ds:datastoreItem xmlns:ds="http://schemas.openxmlformats.org/officeDocument/2006/customXml" ds:itemID="{7E4FD873-CC87-4E02-B220-E4FD63EEC718}"/>
+</file>
+
+<file path=customXml/itemProps2.xml><?xml version="1.0" encoding="utf-8"?>
+<ds:datastoreItem xmlns:ds="http://schemas.openxmlformats.org/officeDocument/2006/customXml" ds:itemID="{4513941A-2F21-454E-BFCC-F4D0CEB1D809}"/>
+</file>
+
+<file path=customXml/itemProps3.xml><?xml version="1.0" encoding="utf-8"?>
+<ds:datastoreItem xmlns:ds="http://schemas.openxmlformats.org/officeDocument/2006/customXml" ds:itemID="{A7C94F82-9D78-4CF0-A8CC-DD4955CFC9F7}"/>
 </file>
</xml_diff>

<commit_message>
Updated adjustments data and analysis docs
</commit_message>
<xml_diff>
--- a/HIV/docs/ART_analysis.docx
+++ b/HIV/docs/ART_analysis.docx
@@ -1610,9 +1610,10 @@
 </file>
 
 <file path=customXml/item1.xml><?xml version="1.0" encoding="utf-8"?>
-<ct:contentTypeSchema xmlns:ct="http://schemas.microsoft.com/office/2006/metadata/contentType" xmlns:ma="http://schemas.microsoft.com/office/2006/metadata/properties/metaAttributes" ct:_="" ma:_="" ma:contentTypeName="Document" ma:contentTypeID="0x010100DE67EE9C3B32F24C997F08FEDABFE4D4" ma:contentTypeVersion="6" ma:contentTypeDescription="Create a new document." ma:contentTypeScope="" ma:versionID="fb69e6b15834b8189b6f0e0d626929d9">
-  <xsd:schema xmlns:xsd="http://www.w3.org/2001/XMLSchema" xmlns:xs="http://www.w3.org/2001/XMLSchema" xmlns:p="http://schemas.microsoft.com/office/2006/metadata/properties" xmlns:ns2="e2d22f42-674e-4fc3-9806-bf5045c6d197" targetNamespace="http://schemas.microsoft.com/office/2006/metadata/properties" ma:root="true" ma:fieldsID="b9d3bd4f344c7dfe4feda68a03f8360c" ns2:_="">
+<ct:contentTypeSchema xmlns:ct="http://schemas.microsoft.com/office/2006/metadata/contentType" xmlns:ma="http://schemas.microsoft.com/office/2006/metadata/properties/metaAttributes" ct:_="" ma:_="" ma:contentTypeName="Document" ma:contentTypeID="0x010100DE67EE9C3B32F24C997F08FEDABFE4D4" ma:contentTypeVersion="10" ma:contentTypeDescription="Create a new document." ma:contentTypeScope="" ma:versionID="1916f590a0ac81e522d2d2b1bccf56e5">
+  <xsd:schema xmlns:xsd="http://www.w3.org/2001/XMLSchema" xmlns:xs="http://www.w3.org/2001/XMLSchema" xmlns:p="http://schemas.microsoft.com/office/2006/metadata/properties" xmlns:ns2="e2d22f42-674e-4fc3-9806-bf5045c6d197" xmlns:ns3="32705bbd-d6e6-412c-a7e2-7411e947c69b" targetNamespace="http://schemas.microsoft.com/office/2006/metadata/properties" ma:root="true" ma:fieldsID="d3581f47fd99f84d882c8689db76efb4" ns2:_="" ns3:_="">
     <xsd:import namespace="e2d22f42-674e-4fc3-9806-bf5045c6d197"/>
+    <xsd:import namespace="32705bbd-d6e6-412c-a7e2-7411e947c69b"/>
     <xsd:element name="properties">
       <xsd:complexType>
         <xsd:sequence>
@@ -1625,6 +1626,10 @@
                 <xsd:element ref="ns2:MediaServiceOCR" minOccurs="0"/>
                 <xsd:element ref="ns2:MediaServiceGenerationTime" minOccurs="0"/>
                 <xsd:element ref="ns2:MediaServiceEventHashCode" minOccurs="0"/>
+                <xsd:element ref="ns3:SharedWithUsers" minOccurs="0"/>
+                <xsd:element ref="ns3:SharedWithDetails" minOccurs="0"/>
+                <xsd:element ref="ns2:MediaServiceDateTaken" minOccurs="0"/>
+                <xsd:element ref="ns2:MediaServiceLocation" minOccurs="0"/>
               </xsd:all>
             </xsd:complexType>
           </xsd:element>
@@ -1665,6 +1670,46 @@
     <xsd:element name="MediaServiceEventHashCode" ma:index="13" nillable="true" ma:displayName="MediaServiceEventHashCode" ma:hidden="true" ma:internalName="MediaServiceEventHashCode" ma:readOnly="true">
       <xsd:simpleType>
         <xsd:restriction base="dms:Text"/>
+      </xsd:simpleType>
+    </xsd:element>
+    <xsd:element name="MediaServiceDateTaken" ma:index="16" nillable="true" ma:displayName="MediaServiceDateTaken" ma:hidden="true" ma:internalName="MediaServiceDateTaken" ma:readOnly="true">
+      <xsd:simpleType>
+        <xsd:restriction base="dms:Text"/>
+      </xsd:simpleType>
+    </xsd:element>
+    <xsd:element name="MediaServiceLocation" ma:index="17" nillable="true" ma:displayName="Location" ma:internalName="MediaServiceLocation" ma:readOnly="true">
+      <xsd:simpleType>
+        <xsd:restriction base="dms:Text"/>
+      </xsd:simpleType>
+    </xsd:element>
+  </xsd:schema>
+  <xsd:schema xmlns:xsd="http://www.w3.org/2001/XMLSchema" xmlns:xs="http://www.w3.org/2001/XMLSchema" xmlns:dms="http://schemas.microsoft.com/office/2006/documentManagement/types" xmlns:pc="http://schemas.microsoft.com/office/infopath/2007/PartnerControls" targetNamespace="32705bbd-d6e6-412c-a7e2-7411e947c69b" elementFormDefault="qualified">
+    <xsd:import namespace="http://schemas.microsoft.com/office/2006/documentManagement/types"/>
+    <xsd:import namespace="http://schemas.microsoft.com/office/infopath/2007/PartnerControls"/>
+    <xsd:element name="SharedWithUsers" ma:index="14" nillable="true" ma:displayName="Shared With" ma:internalName="SharedWithUsers" ma:readOnly="true">
+      <xsd:complexType>
+        <xsd:complexContent>
+          <xsd:extension base="dms:UserMulti">
+            <xsd:sequence>
+              <xsd:element name="UserInfo" minOccurs="0" maxOccurs="unbounded">
+                <xsd:complexType>
+                  <xsd:sequence>
+                    <xsd:element name="DisplayName" type="xsd:string" minOccurs="0"/>
+                    <xsd:element name="AccountId" type="dms:UserId" minOccurs="0" nillable="true"/>
+                    <xsd:element name="AccountType" type="xsd:string" minOccurs="0"/>
+                  </xsd:sequence>
+                </xsd:complexType>
+              </xsd:element>
+            </xsd:sequence>
+          </xsd:extension>
+        </xsd:complexContent>
+      </xsd:complexType>
+    </xsd:element>
+    <xsd:element name="SharedWithDetails" ma:index="15" nillable="true" ma:displayName="Shared With Details" ma:internalName="SharedWithDetails" ma:readOnly="true">
+      <xsd:simpleType>
+        <xsd:restriction base="dms:Note">
+          <xsd:maxLength value="255"/>
+        </xsd:restriction>
       </xsd:simpleType>
     </xsd:element>
   </xsd:schema>
@@ -1783,7 +1828,7 @@
 </file>
 
 <file path=customXml/itemProps1.xml><?xml version="1.0" encoding="utf-8"?>
-<ds:datastoreItem xmlns:ds="http://schemas.openxmlformats.org/officeDocument/2006/customXml" ds:itemID="{7E4FD873-CC87-4E02-B220-E4FD63EEC718}"/>
+<ds:datastoreItem xmlns:ds="http://schemas.openxmlformats.org/officeDocument/2006/customXml" ds:itemID="{1E9AECC8-5E5B-406A-9070-9EFD6F377315}"/>
 </file>
 
 <file path=customXml/itemProps2.xml><?xml version="1.0" encoding="utf-8"?>

</xml_diff>

<commit_message>
Recommit binary files to fix line endings
</commit_message>
<xml_diff>
--- a/HIV/docs/ART_analysis.docx
+++ b/HIV/docs/ART_analysis.docx
@@ -1610,8 +1610,8 @@
 </file>
 
 <file path=customXml/item1.xml><?xml version="1.0" encoding="utf-8"?>
-<ct:contentTypeSchema xmlns:ct="http://schemas.microsoft.com/office/2006/metadata/contentType" xmlns:ma="http://schemas.microsoft.com/office/2006/metadata/properties/metaAttributes" ct:_="" ma:_="" ma:contentTypeName="Document" ma:contentTypeID="0x010100DE67EE9C3B32F24C997F08FEDABFE4D4" ma:contentTypeVersion="10" ma:contentTypeDescription="Create a new document." ma:contentTypeScope="" ma:versionID="1916f590a0ac81e522d2d2b1bccf56e5">
-  <xsd:schema xmlns:xsd="http://www.w3.org/2001/XMLSchema" xmlns:xs="http://www.w3.org/2001/XMLSchema" xmlns:p="http://schemas.microsoft.com/office/2006/metadata/properties" xmlns:ns2="e2d22f42-674e-4fc3-9806-bf5045c6d197" xmlns:ns3="32705bbd-d6e6-412c-a7e2-7411e947c69b" targetNamespace="http://schemas.microsoft.com/office/2006/metadata/properties" ma:root="true" ma:fieldsID="d3581f47fd99f84d882c8689db76efb4" ns2:_="" ns3:_="">
+<ct:contentTypeSchema xmlns:ct="http://schemas.microsoft.com/office/2006/metadata/contentType" xmlns:ma="http://schemas.microsoft.com/office/2006/metadata/properties/metaAttributes" ct:_="" ma:_="" ma:contentTypeName="Document" ma:contentTypeID="0x010100DE67EE9C3B32F24C997F08FEDABFE4D4" ma:contentTypeVersion="12" ma:contentTypeDescription="Create a new document." ma:contentTypeScope="" ma:versionID="60c22afda614b97921dbb231d6f04942">
+  <xsd:schema xmlns:xsd="http://www.w3.org/2001/XMLSchema" xmlns:xs="http://www.w3.org/2001/XMLSchema" xmlns:p="http://schemas.microsoft.com/office/2006/metadata/properties" xmlns:ns2="e2d22f42-674e-4fc3-9806-bf5045c6d197" xmlns:ns3="32705bbd-d6e6-412c-a7e2-7411e947c69b" targetNamespace="http://schemas.microsoft.com/office/2006/metadata/properties" ma:root="true" ma:fieldsID="87248bdc6f4646256e6432bc260be0e0" ns2:_="" ns3:_="">
     <xsd:import namespace="e2d22f42-674e-4fc3-9806-bf5045c6d197"/>
     <xsd:import namespace="32705bbd-d6e6-412c-a7e2-7411e947c69b"/>
     <xsd:element name="properties">
@@ -1630,6 +1630,8 @@
                 <xsd:element ref="ns3:SharedWithDetails" minOccurs="0"/>
                 <xsd:element ref="ns2:MediaServiceDateTaken" minOccurs="0"/>
                 <xsd:element ref="ns2:MediaServiceLocation" minOccurs="0"/>
+                <xsd:element ref="ns2:MediaServiceAutoKeyPoints" minOccurs="0"/>
+                <xsd:element ref="ns2:MediaServiceKeyPoints" minOccurs="0"/>
               </xsd:all>
             </xsd:complexType>
           </xsd:element>
@@ -1680,6 +1682,18 @@
     <xsd:element name="MediaServiceLocation" ma:index="17" nillable="true" ma:displayName="Location" ma:internalName="MediaServiceLocation" ma:readOnly="true">
       <xsd:simpleType>
         <xsd:restriction base="dms:Text"/>
+      </xsd:simpleType>
+    </xsd:element>
+    <xsd:element name="MediaServiceAutoKeyPoints" ma:index="18" nillable="true" ma:displayName="MediaServiceAutoKeyPoints" ma:hidden="true" ma:internalName="MediaServiceAutoKeyPoints" ma:readOnly="true">
+      <xsd:simpleType>
+        <xsd:restriction base="dms:Note"/>
+      </xsd:simpleType>
+    </xsd:element>
+    <xsd:element name="MediaServiceKeyPoints" ma:index="19" nillable="true" ma:displayName="KeyPoints" ma:internalName="MediaServiceKeyPoints" ma:readOnly="true">
+      <xsd:simpleType>
+        <xsd:restriction base="dms:Note">
+          <xsd:maxLength value="255"/>
+        </xsd:restriction>
       </xsd:simpleType>
     </xsd:element>
   </xsd:schema>
@@ -1828,7 +1842,7 @@
 </file>
 
 <file path=customXml/itemProps1.xml><?xml version="1.0" encoding="utf-8"?>
-<ds:datastoreItem xmlns:ds="http://schemas.openxmlformats.org/officeDocument/2006/customXml" ds:itemID="{1E9AECC8-5E5B-406A-9070-9EFD6F377315}"/>
+<ds:datastoreItem xmlns:ds="http://schemas.openxmlformats.org/officeDocument/2006/customXml" ds:itemID="{1F75E4C8-2991-431E-AEDF-859AED6FBF92}"/>
 </file>
 
 <file path=customXml/itemProps2.xml><?xml version="1.0" encoding="utf-8"?>

</xml_diff>

<commit_message>
Had to add this document for some reason
</commit_message>
<xml_diff>
--- a/HIV/docs/ART_analysis.docx
+++ b/HIV/docs/ART_analysis.docx
@@ -1610,8 +1610,8 @@
 </file>
 
 <file path=customXml/item1.xml><?xml version="1.0" encoding="utf-8"?>
-<ct:contentTypeSchema xmlns:ct="http://schemas.microsoft.com/office/2006/metadata/contentType" xmlns:ma="http://schemas.microsoft.com/office/2006/metadata/properties/metaAttributes" ct:_="" ma:_="" ma:contentTypeName="Document" ma:contentTypeID="0x010100DE67EE9C3B32F24C997F08FEDABFE4D4" ma:contentTypeVersion="12" ma:contentTypeDescription="Create a new document." ma:contentTypeScope="" ma:versionID="60c22afda614b97921dbb231d6f04942">
-  <xsd:schema xmlns:xsd="http://www.w3.org/2001/XMLSchema" xmlns:xs="http://www.w3.org/2001/XMLSchema" xmlns:p="http://schemas.microsoft.com/office/2006/metadata/properties" xmlns:ns2="e2d22f42-674e-4fc3-9806-bf5045c6d197" xmlns:ns3="32705bbd-d6e6-412c-a7e2-7411e947c69b" targetNamespace="http://schemas.microsoft.com/office/2006/metadata/properties" ma:root="true" ma:fieldsID="87248bdc6f4646256e6432bc260be0e0" ns2:_="" ns3:_="">
+<ct:contentTypeSchema xmlns:ct="http://schemas.microsoft.com/office/2006/metadata/contentType" xmlns:ma="http://schemas.microsoft.com/office/2006/metadata/properties/metaAttributes" ct:_="" ma:_="" ma:contentTypeName="Document" ma:contentTypeID="0x010100DE67EE9C3B32F24C997F08FEDABFE4D4" ma:contentTypeVersion="15" ma:contentTypeDescription="Create a new document." ma:contentTypeScope="" ma:versionID="cd4c904ef06af0731471ac678a6fbca0">
+  <xsd:schema xmlns:xsd="http://www.w3.org/2001/XMLSchema" xmlns:xs="http://www.w3.org/2001/XMLSchema" xmlns:p="http://schemas.microsoft.com/office/2006/metadata/properties" xmlns:ns2="e2d22f42-674e-4fc3-9806-bf5045c6d197" xmlns:ns3="32705bbd-d6e6-412c-a7e2-7411e947c69b" targetNamespace="http://schemas.microsoft.com/office/2006/metadata/properties" ma:root="true" ma:fieldsID="c79b8a4af08a93b5f859752461f56ae1" ns2:_="" ns3:_="">
     <xsd:import namespace="e2d22f42-674e-4fc3-9806-bf5045c6d197"/>
     <xsd:import namespace="32705bbd-d6e6-412c-a7e2-7411e947c69b"/>
     <xsd:element name="properties">
@@ -1632,6 +1632,8 @@
                 <xsd:element ref="ns2:MediaServiceLocation" minOccurs="0"/>
                 <xsd:element ref="ns2:MediaServiceAutoKeyPoints" minOccurs="0"/>
                 <xsd:element ref="ns2:MediaServiceKeyPoints" minOccurs="0"/>
+                <xsd:element ref="ns2:lcf76f155ced4ddcb4097134ff3c332f" minOccurs="0"/>
+                <xsd:element ref="ns3:TaxCatchAll" minOccurs="0"/>
               </xsd:all>
             </xsd:complexType>
           </xsd:element>
@@ -1696,6 +1698,13 @@
         </xsd:restriction>
       </xsd:simpleType>
     </xsd:element>
+    <xsd:element name="lcf76f155ced4ddcb4097134ff3c332f" ma:index="21" nillable="true" ma:taxonomy="true" ma:internalName="lcf76f155ced4ddcb4097134ff3c332f" ma:taxonomyFieldName="MediaServiceImageTags" ma:displayName="Image Tags" ma:readOnly="false" ma:fieldId="{5cf76f15-5ced-4ddc-b409-7134ff3c332f}" ma:taxonomyMulti="true" ma:sspId="2b026aac-6b52-4d7e-a64d-f3ee90946f56" ma:termSetId="09814cd3-568e-fe90-9814-8d621ff8fb84" ma:anchorId="fba54fb3-c3e1-fe81-a776-ca4b69148c4d" ma:open="true" ma:isKeyword="false">
+      <xsd:complexType>
+        <xsd:sequence>
+          <xsd:element ref="pc:Terms" minOccurs="0" maxOccurs="1"/>
+        </xsd:sequence>
+      </xsd:complexType>
+    </xsd:element>
   </xsd:schema>
   <xsd:schema xmlns:xsd="http://www.w3.org/2001/XMLSchema" xmlns:xs="http://www.w3.org/2001/XMLSchema" xmlns:dms="http://schemas.microsoft.com/office/2006/documentManagement/types" xmlns:pc="http://schemas.microsoft.com/office/infopath/2007/PartnerControls" targetNamespace="32705bbd-d6e6-412c-a7e2-7411e947c69b" elementFormDefault="qualified">
     <xsd:import namespace="http://schemas.microsoft.com/office/2006/documentManagement/types"/>
@@ -1725,6 +1734,17 @@
           <xsd:maxLength value="255"/>
         </xsd:restriction>
       </xsd:simpleType>
+    </xsd:element>
+    <xsd:element name="TaxCatchAll" ma:index="22" nillable="true" ma:displayName="Taxonomy Catch All Column" ma:hidden="true" ma:list="{df8df80c-4e71-40a5-8a02-2342c67459ba}" ma:internalName="TaxCatchAll" ma:showField="CatchAllData" ma:web="32705bbd-d6e6-412c-a7e2-7411e947c69b">
+      <xsd:complexType>
+        <xsd:complexContent>
+          <xsd:extension base="dms:MultiChoiceLookup">
+            <xsd:sequence>
+              <xsd:element name="Value" type="dms:Lookup" maxOccurs="unbounded" minOccurs="0" nillable="true"/>
+            </xsd:sequence>
+          </xsd:extension>
+        </xsd:complexContent>
+      </xsd:complexType>
     </xsd:element>
   </xsd:schema>
   <xsd:schema xmlns="http://schemas.openxmlformats.org/package/2006/metadata/core-properties" xmlns:xsd="http://www.w3.org/2001/XMLSchema" xmlns:xsi="http://www.w3.org/2001/XMLSchema-instance" xmlns:dc="http://purl.org/dc/elements/1.1/" xmlns:dcterms="http://purl.org/dc/terms/" xmlns:odoc="http://schemas.microsoft.com/internal/obd" targetNamespace="http://schemas.openxmlformats.org/package/2006/metadata/core-properties" elementFormDefault="qualified" attributeFormDefault="unqualified" blockDefault="#all">
@@ -1837,12 +1857,17 @@
 
 <file path=customXml/item3.xml><?xml version="1.0" encoding="utf-8"?>
 <p:properties xmlns:p="http://schemas.microsoft.com/office/2006/metadata/properties" xmlns:xsi="http://www.w3.org/2001/XMLSchema-instance" xmlns:pc="http://schemas.microsoft.com/office/infopath/2007/PartnerControls">
-  <documentManagement/>
+  <documentManagement>
+    <TaxCatchAll xmlns="32705bbd-d6e6-412c-a7e2-7411e947c69b" xsi:nil="true"/>
+    <lcf76f155ced4ddcb4097134ff3c332f xmlns="e2d22f42-674e-4fc3-9806-bf5045c6d197">
+      <Terms xmlns="http://schemas.microsoft.com/office/infopath/2007/PartnerControls"/>
+    </lcf76f155ced4ddcb4097134ff3c332f>
+  </documentManagement>
 </p:properties>
 </file>
 
 <file path=customXml/itemProps1.xml><?xml version="1.0" encoding="utf-8"?>
-<ds:datastoreItem xmlns:ds="http://schemas.openxmlformats.org/officeDocument/2006/customXml" ds:itemID="{1F75E4C8-2991-431E-AEDF-859AED6FBF92}"/>
+<ds:datastoreItem xmlns:ds="http://schemas.openxmlformats.org/officeDocument/2006/customXml" ds:itemID="{8129C0BE-5593-4B38-A5A8-4CCF12F1BF7D}"/>
 </file>
 
 <file path=customXml/itemProps2.xml><?xml version="1.0" encoding="utf-8"?>

</xml_diff>

<commit_message>
Update to ART analysis script for paper
</commit_message>
<xml_diff>
--- a/HIV/docs/ART_analysis.docx
+++ b/HIV/docs/ART_analysis.docx
@@ -71,19 +71,19 @@
         <w:pStyle w:val="Date"/>
       </w:pPr>
       <w:r>
-        <w:t xml:space="preserve">01</w:t>
-      </w:r>
-      <w:r>
-        <w:t xml:space="preserve"> </w:t>
-      </w:r>
-      <w:r>
-        <w:t xml:space="preserve">November</w:t>
-      </w:r>
-      <w:r>
-        <w:t xml:space="preserve"> </w:t>
-      </w:r>
-      <w:r>
-        <w:t xml:space="preserve">2018</w:t>
+        <w:t xml:space="preserve">22</w:t>
+      </w:r>
+      <w:r>
+        <w:t xml:space="preserve"> </w:t>
+      </w:r>
+      <w:r>
+        <w:t xml:space="preserve">August</w:t>
+      </w:r>
+      <w:r>
+        <w:t xml:space="preserve"> </w:t>
+      </w:r>
+      <w:r>
+        <w:t xml:space="preserve">2023</w:t>
       </w:r>
     </w:p>
     <w:p>
@@ -91,73 +91,147 @@
         <w:pStyle w:val="FirstParagraph"/>
       </w:pPr>
       <w:r>
-        <w:t xml:space="preserve">This script explores the number of people taking antiretroviral terapy</w:t>
-      </w:r>
-      <w:r>
-        <w:t xml:space="preserve"> </w:t>
-      </w:r>
-      <w:r>
-        <w:t xml:space="preserve">(ART) in Australia over 2000-2017. It estimates the number taking ART</w:t>
-      </w:r>
-      <w:r>
-        <w:t xml:space="preserve"> </w:t>
-      </w:r>
-      <w:r>
-        <w:t xml:space="preserve">during each year by merging and fitting to two data sources.</w:t>
+        <w:t xml:space="preserve">This script explores the number of people taking antiretroviral therapy</w:t>
+      </w:r>
+      <w:r>
+        <w:t xml:space="preserve"> </w:t>
+      </w:r>
+      <w:r>
+        <w:t xml:space="preserve">(ART) in Australia over 2000-2020. It estimates the number taking ART</w:t>
+      </w:r>
+      <w:r>
+        <w:t xml:space="preserve"> </w:t>
+      </w:r>
+      <w:r>
+        <w:t xml:space="preserve">during each year by merging and fitting to multiple data sources.</w:t>
       </w:r>
     </w:p>
     <w:p>
       <w:pPr>
+        <w:numPr>
+          <w:ilvl w:val="0"/>
+          <w:numId w:val="1001"/>
+        </w:numPr>
         <w:pStyle w:val="Compact"/>
-        <w:numPr>
-          <w:numId w:val="1001"/>
-          <w:ilvl w:val="0"/>
-        </w:numPr>
-      </w:pPr>
-      <w:r>
-        <w:t xml:space="preserve">Australian HIV Observational Database (AHOD) which provides estimates</w:t>
-      </w:r>
-      <w:r>
-        <w:t xml:space="preserve"> </w:t>
-      </w:r>
-      <w:r>
-        <w:t xml:space="preserve">for ART use up to 2012. The estimates over 2010-2012 are actually</w:t>
-      </w:r>
-      <w:r>
-        <w:t xml:space="preserve"> </w:t>
-      </w:r>
-      <w:r>
-        <w:t xml:space="preserve">projections rather than estimates from raw data.</w:t>
+      </w:pPr>
+      <w:r>
+        <w:t xml:space="preserve">Australian HIV Observational Database (AHOD) which provides estimates for ART</w:t>
+      </w:r>
+      <w:r>
+        <w:t xml:space="preserve"> </w:t>
+      </w:r>
+      <w:r>
+        <w:t xml:space="preserve">use up to 2012. The estimates over 2010-2012 are actually projections rather</w:t>
+      </w:r>
+      <w:r>
+        <w:t xml:space="preserve"> </w:t>
+      </w:r>
+      <w:r>
+        <w:t xml:space="preserve">than estimates from raw data.</w:t>
       </w:r>
     </w:p>
     <w:p>
       <w:pPr>
+        <w:numPr>
+          <w:ilvl w:val="0"/>
+          <w:numId w:val="1001"/>
+        </w:numPr>
         <w:pStyle w:val="Compact"/>
-        <w:numPr>
-          <w:numId w:val="1001"/>
-          <w:ilvl w:val="0"/>
-        </w:numPr>
-      </w:pPr>
-      <w:r>
-        <w:t xml:space="preserve">The Pharmaceutical Benefits Scheme (PBS) 10% longitudinal sample</w:t>
-      </w:r>
-      <w:r>
-        <w:t xml:space="preserve"> </w:t>
-      </w:r>
-      <w:r>
-        <w:t xml:space="preserve">provided by the company Prospection. This data is only avaliable since</w:t>
+      </w:pPr>
+      <w:r>
+        <w:t xml:space="preserve">The Pharmaceutical Benefits Scheme (PBS) 10% longitudinal sample provided by</w:t>
+      </w:r>
+      <w:r>
+        <w:t xml:space="preserve"> </w:t>
+      </w:r>
+      <w:r>
+        <w:t xml:space="preserve">the company Prospection. This data is only available since 2013. It is</w:t>
+      </w:r>
+      <w:r>
+        <w:t xml:space="preserve"> </w:t>
+      </w:r>
+      <w:r>
+        <w:t xml:space="preserve">considered a more reliable as it is a more direct estimate. As the PBS data does</w:t>
+      </w:r>
+      <w:r>
+        <w:t xml:space="preserve"> </w:t>
+      </w:r>
+      <w:r>
+        <w:t xml:space="preserve">not include people who are ineligible for Medicare there is the option to add</w:t>
+      </w:r>
+      <w:r>
+        <w:t xml:space="preserve"> </w:t>
+      </w:r>
+      <w:r>
+        <w:t xml:space="preserve">the estimates for the number of PLHIV ineligible for Medicare from the NAPWHA</w:t>
+      </w:r>
+      <w:r>
+        <w:t xml:space="preserve"> </w:t>
+      </w:r>
+      <w:r>
+        <w:t xml:space="preserve">and KI report (from:</w:t>
+      </w:r>
+      <w:r>
+        <w:t xml:space="preserve"> </w:t>
+      </w:r>
+      <w:hyperlink r:id="rId20">
+        <w:r>
+          <w:rPr>
+            <w:rStyle w:val="Hyperlink"/>
+          </w:rPr>
+          <w:t xml:space="preserve">https://napwha.org.au/medicare-ineligibles/</w:t>
+        </w:r>
+      </w:hyperlink>
+      <w:r>
+        <w:t xml:space="preserve">) to the PBS</w:t>
+      </w:r>
+      <w:r>
+        <w:t xml:space="preserve"> </w:t>
+      </w:r>
+      <w:r>
+        <w:t xml:space="preserve">data.</w:t>
       </w:r>
     </w:p>
     <w:p>
       <w:pPr>
+        <w:numPr>
+          <w:ilvl w:val="0"/>
+          <w:numId w:val="1001"/>
+        </w:numPr>
         <w:pStyle w:val="Compact"/>
-        <w:numPr>
-          <w:numId w:val="1001"/>
-          <w:ilvl w:val="0"/>
-        </w:numPr>
-      </w:pPr>
-      <w:r>
-        <w:t xml:space="preserve">It is considered a more reliable as it is a more direct estimate.</w:t>
+      </w:pPr>
+      <w:r>
+        <w:t xml:space="preserve">The Pharmaceutical Benefits Scheme (PBS) 100% longitudinal sample provided to</w:t>
+      </w:r>
+      <w:r>
+        <w:t xml:space="preserve"> </w:t>
+      </w:r>
+      <w:r>
+        <w:t xml:space="preserve">the Kirby Institute directly from the department of Health. This data is only</w:t>
+      </w:r>
+      <w:r>
+        <w:t xml:space="preserve"> </w:t>
+      </w:r>
+      <w:r>
+        <w:t xml:space="preserve">available from 2014. This data is considered to be the most reliable and direct</w:t>
+      </w:r>
+      <w:r>
+        <w:t xml:space="preserve"> </w:t>
+      </w:r>
+      <w:r>
+        <w:t xml:space="preserve">estimate. Though there is uncertainty given the difficulties in cleaning the</w:t>
+      </w:r>
+      <w:r>
+        <w:t xml:space="preserve"> </w:t>
+      </w:r>
+      <w:r>
+        <w:t xml:space="preserve">data to remove ART drug scripts used for other purposes such as Hep B, HIV PrEP</w:t>
+      </w:r>
+      <w:r>
+        <w:t xml:space="preserve"> </w:t>
+      </w:r>
+      <w:r>
+        <w:t xml:space="preserve">and PEP.</w:t>
       </w:r>
     </w:p>
     <w:p>
@@ -165,91 +239,28 @@
         <w:pStyle w:val="FirstParagraph"/>
       </w:pPr>
       <w:r>
-        <w:t xml:space="preserve">The primary purpose of this analysis is to explore how to cover the</w:t>
-      </w:r>
-      <w:r>
-        <w:t xml:space="preserve"> </w:t>
-      </w:r>
-      <w:r>
-        <w:t xml:space="preserve">change over period from the AHOD estimates to the PBS data. The results</w:t>
-      </w:r>
-      <w:r>
-        <w:t xml:space="preserve"> </w:t>
-      </w:r>
-      <w:r>
-        <w:t xml:space="preserve">are reported in the Australian HIV Cascade manuscript.</w:t>
+        <w:t xml:space="preserve">The primary purpose of this analysis is to explore how to cover the change over</w:t>
+      </w:r>
+      <w:r>
+        <w:t xml:space="preserve"> </w:t>
+      </w:r>
+      <w:r>
+        <w:t xml:space="preserve">period from the AHOD estimates to the PBS data. The results are reported in the</w:t>
+      </w:r>
+      <w:r>
+        <w:t xml:space="preserve"> </w:t>
+      </w:r>
+      <w:r>
+        <w:t xml:space="preserve">Australian HIV Cascade manuscript.</w:t>
       </w:r>
     </w:p>
+    <w:bookmarkStart w:id="24" w:name="fitting"/>
     <w:p>
       <w:pPr>
-        <w:pStyle w:val="BodyText"/>
-      </w:pPr>
-      <w:r>
-        <w:t xml:space="preserve">For this analysis we add available data on the number of temporary</w:t>
-      </w:r>
-      <w:r>
-        <w:t xml:space="preserve"> </w:t>
-      </w:r>
-      <w:r>
-        <w:t xml:space="preserve">residents taking ART. Temporary residents are Medicare ineligible and hence</w:t>
-      </w:r>
-      <w:r>
-        <w:t xml:space="preserve"> </w:t>
-      </w:r>
-      <w:r>
-        <w:t xml:space="preserve">not counted in the PBS data.</w:t>
-      </w:r>
-    </w:p>
-    <w:p>
-      <w:pPr>
         <w:pStyle w:val="Heading2"/>
       </w:pPr>
-      <w:bookmarkStart w:id="21" w:name="fitting"/>
-      <w:bookmarkEnd w:id="21"/>
       <w:r>
         <w:t xml:space="preserve">Fitting</w:t>
-      </w:r>
-    </w:p>
-    <w:p>
-      <w:pPr>
-        <w:pStyle w:val="FirstParagraph"/>
-      </w:pPr>
-      <w:r>
-        <w:t xml:space="preserve">We explored numerous fitting options to the data over 2000-2014 including</w:t>
-      </w:r>
-      <w:r>
-        <w:t xml:space="preserve"> </w:t>
-      </w:r>
-      <w:r>
-        <w:t xml:space="preserve">standard regresion approaches with weighting towards the PBS data. The most</w:t>
-      </w:r>
-      <w:r>
-        <w:t xml:space="preserve"> </w:t>
-      </w:r>
-      <w:r>
-        <w:t xml:space="preserve">plausible and best fit to the data was a four parameter logistic function.</w:t>
-      </w:r>
-      <w:r>
-        <w:t xml:space="preserve"> </w:t>
-      </w:r>
-      <w:r>
-        <w:t xml:space="preserve">This is what we use for our analysis in the Australian HIV cascade</w:t>
-      </w:r>
-      <w:r>
-        <w:t xml:space="preserve"> </w:t>
-      </w:r>
-      <w:r>
-        <w:t xml:space="preserve">manuscript.</w:t>
-      </w:r>
-    </w:p>
-    <w:p>
-      <w:pPr>
-        <w:pStyle w:val="Heading2"/>
-      </w:pPr>
-      <w:bookmarkStart w:id="22" w:name="results"/>
-      <w:bookmarkEnd w:id="22"/>
-      <w:r>
-        <w:t xml:space="preserve">Results</w:t>
       </w:r>
     </w:p>
     <w:p>
@@ -279,18 +290,18 @@
           <wp:inline>
             <wp:extent cx="5334000" cy="4000500"/>
             <wp:effectExtent b="0" l="0" r="0" t="0"/>
-            <wp:docPr descr="" title="" id="1" name="Picture"/>
+            <wp:docPr descr="" title="" id="22" name="Picture"/>
             <a:graphic>
               <a:graphicData uri="http://schemas.openxmlformats.org/drawingml/2006/picture">
                 <pic:pic>
                   <pic:nvPicPr>
-                    <pic:cNvPr descr="0-ArtAnalysis_files/figure-docx/Insert%20figure-1.png" id="0" name="Picture"/>
+                    <pic:cNvPr descr="0-ArtAnalysis_files/figure-docx/Insert%20figure-1.png" id="23" name="Picture"/>
                     <pic:cNvPicPr>
                       <a:picLocks noChangeArrowheads="1" noChangeAspect="1"/>
                     </pic:cNvPicPr>
                   </pic:nvPicPr>
                   <pic:blipFill>
-                    <a:blip r:embed="rId23"/>
+                    <a:blip r:embed="rId21"/>
                     <a:stretch>
                       <a:fillRect/>
                     </a:stretch>
@@ -317,9 +328,14 @@
         </w:drawing>
       </w:r>
     </w:p>
+    <w:bookmarkEnd w:id="24"/>
     <w:sectPr/>
   </w:body>
 </w:document>
+</file>
+
+<file path=word/comments.xml><?xml version="1.0" encoding="utf-8"?>
+<w:comments xmlns:w="http://schemas.openxmlformats.org/wordprocessingml/2006/main" xmlns:m="http://schemas.openxmlformats.org/officeDocument/2006/math" xmlns:r="http://schemas.openxmlformats.org/officeDocument/2006/relationships" xmlns:o="urn:schemas-microsoft-com:office:office" xmlns:v="urn:schemas-microsoft-com:vml" xmlns:w10="urn:schemas-microsoft-com:office:word" xmlns:a="http://schemas.openxmlformats.org/drawingml/2006/main" xmlns:pic="http://schemas.openxmlformats.org/drawingml/2006/picture" xmlns:wp="http://schemas.openxmlformats.org/drawingml/2006/wordprocessingDrawing"/>
 </file>
 
 <file path=word/footnotes.xml><?xml version="1.0" encoding="utf-8"?>
@@ -343,18 +359,15 @@
 
 <file path=word/numbering.xml><?xml version="1.0" encoding="utf-8"?>
 <w:numbering xmlns:w="http://schemas.openxmlformats.org/wordprocessingml/2006/main">
-  <w:abstractNum w:abstractNumId="0">
-    <w:nsid w:val="e17f69ba"/>
+  <w:abstractNum w:abstractNumId="990">
+    <w:nsid w:val="A990"/>
     <w:multiLevelType w:val="multilevel"/>
     <w:lvl w:ilvl="0">
       <w:numFmt w:val="bullet"/>
       <w:lvlText w:val=" "/>
       <w:lvlJc w:val="left"/>
       <w:pPr>
-        <w:tabs>
-          <w:tab w:val="num" w:pos="0"/>
-        </w:tabs>
-        <w:ind w:left="480" w:hanging="480"/>
+        <w:ind w:left="720" w:hanging="480"/>
       </w:pPr>
     </w:lvl>
     <w:lvl w:ilvl="1">
@@ -362,10 +375,7 @@
       <w:lvlText w:val=" "/>
       <w:lvlJc w:val="left"/>
       <w:pPr>
-        <w:tabs>
-          <w:tab w:val="num" w:pos="720"/>
-        </w:tabs>
-        <w:ind w:left="1200" w:hanging="480"/>
+        <w:ind w:left="1440" w:hanging="480"/>
       </w:pPr>
     </w:lvl>
     <w:lvl w:ilvl="2">
@@ -373,10 +383,7 @@
       <w:lvlText w:val=" "/>
       <w:lvlJc w:val="left"/>
       <w:pPr>
-        <w:tabs>
-          <w:tab w:val="num" w:pos="1440"/>
-        </w:tabs>
-        <w:ind w:left="1920" w:hanging="480"/>
+        <w:ind w:left="2160" w:hanging="480"/>
       </w:pPr>
     </w:lvl>
     <w:lvl w:ilvl="3">
@@ -384,10 +391,7 @@
       <w:lvlText w:val=" "/>
       <w:lvlJc w:val="left"/>
       <w:pPr>
-        <w:tabs>
-          <w:tab w:val="num" w:pos="2160"/>
-        </w:tabs>
-        <w:ind w:left="2640" w:hanging="480"/>
+        <w:ind w:left="2880" w:hanging="480"/>
       </w:pPr>
     </w:lvl>
     <w:lvl w:ilvl="4">
@@ -395,10 +399,7 @@
       <w:lvlText w:val=" "/>
       <w:lvlJc w:val="left"/>
       <w:pPr>
-        <w:tabs>
-          <w:tab w:val="num" w:pos="2880"/>
-        </w:tabs>
-        <w:ind w:left="3360" w:hanging="480"/>
+        <w:ind w:left="3600" w:hanging="480"/>
       </w:pPr>
     </w:lvl>
     <w:lvl w:ilvl="5">
@@ -406,10 +407,7 @@
       <w:lvlText w:val=" "/>
       <w:lvlJc w:val="left"/>
       <w:pPr>
-        <w:tabs>
-          <w:tab w:val="num" w:pos="3600"/>
-        </w:tabs>
-        <w:ind w:left="4080" w:hanging="480"/>
+        <w:ind w:left="4320" w:hanging="480"/>
       </w:pPr>
     </w:lvl>
     <w:lvl w:ilvl="6">
@@ -417,96 +415,28 @@
       <w:lvlText w:val=" "/>
       <w:lvlJc w:val="left"/>
       <w:pPr>
-        <w:tabs>
-          <w:tab w:val="num" w:pos="4320"/>
-        </w:tabs>
-        <w:ind w:left="4800" w:hanging="480"/>
+        <w:ind w:left="5040" w:hanging="480"/>
       </w:pPr>
     </w:lvl>
-  </w:abstractNum>
-  <w:abstractNum w:abstractNumId="990">
-    <w:nsid w:val="fb92050f"/>
-    <w:multiLevelType w:val="multilevel"/>
-    <w:lvl w:ilvl="0">
+    <w:lvl w:ilvl="7">
       <w:numFmt w:val="bullet"/>
       <w:lvlText w:val=" "/>
       <w:lvlJc w:val="left"/>
       <w:pPr>
-        <w:tabs>
-          <w:tab w:val="num" w:pos="0"/>
-        </w:tabs>
-        <w:ind w:left="480" w:hanging="480"/>
+        <w:ind w:left="5760" w:hanging="480"/>
       </w:pPr>
     </w:lvl>
-    <w:lvl w:ilvl="1">
+    <w:lvl w:ilvl="8">
       <w:numFmt w:val="bullet"/>
       <w:lvlText w:val=" "/>
       <w:lvlJc w:val="left"/>
       <w:pPr>
-        <w:tabs>
-          <w:tab w:val="num" w:pos="720"/>
-        </w:tabs>
-        <w:ind w:left="1200" w:hanging="480"/>
-      </w:pPr>
-    </w:lvl>
-    <w:lvl w:ilvl="2">
-      <w:numFmt w:val="bullet"/>
-      <w:lvlText w:val=" "/>
-      <w:lvlJc w:val="left"/>
-      <w:pPr>
-        <w:tabs>
-          <w:tab w:val="num" w:pos="1440"/>
-        </w:tabs>
-        <w:ind w:left="1920" w:hanging="480"/>
-      </w:pPr>
-    </w:lvl>
-    <w:lvl w:ilvl="3">
-      <w:numFmt w:val="bullet"/>
-      <w:lvlText w:val=" "/>
-      <w:lvlJc w:val="left"/>
-      <w:pPr>
-        <w:tabs>
-          <w:tab w:val="num" w:pos="2160"/>
-        </w:tabs>
-        <w:ind w:left="2640" w:hanging="480"/>
-      </w:pPr>
-    </w:lvl>
-    <w:lvl w:ilvl="4">
-      <w:numFmt w:val="bullet"/>
-      <w:lvlText w:val=" "/>
-      <w:lvlJc w:val="left"/>
-      <w:pPr>
-        <w:tabs>
-          <w:tab w:val="num" w:pos="2880"/>
-        </w:tabs>
-        <w:ind w:left="3360" w:hanging="480"/>
-      </w:pPr>
-    </w:lvl>
-    <w:lvl w:ilvl="5">
-      <w:numFmt w:val="bullet"/>
-      <w:lvlText w:val=" "/>
-      <w:lvlJc w:val="left"/>
-      <w:pPr>
-        <w:tabs>
-          <w:tab w:val="num" w:pos="3600"/>
-        </w:tabs>
-        <w:ind w:left="4080" w:hanging="480"/>
-      </w:pPr>
-    </w:lvl>
-    <w:lvl w:ilvl="6">
-      <w:numFmt w:val="bullet"/>
-      <w:lvlText w:val=" "/>
-      <w:lvlJc w:val="left"/>
-      <w:pPr>
-        <w:tabs>
-          <w:tab w:val="num" w:pos="4320"/>
-        </w:tabs>
-        <w:ind w:left="4800" w:hanging="480"/>
+        <w:ind w:left="6480" w:hanging="480"/>
       </w:pPr>
     </w:lvl>
   </w:abstractNum>
   <w:abstractNum w:abstractNumId="99411">
-    <w:nsid w:val="a7b1390e"/>
+    <w:nsid w:val="A99411"/>
     <w:multiLevelType w:val="multilevel"/>
     <w:lvl w:ilvl="0">
       <w:start w:val="1"/>
@@ -514,10 +444,7 @@
       <w:lvlText w:val="%1."/>
       <w:lvlJc w:val="left"/>
       <w:pPr>
-        <w:tabs>
-          <w:tab w:val="num" w:pos="0"/>
-        </w:tabs>
-        <w:ind w:left="480" w:hanging="480"/>
+        <w:ind w:left="720" w:hanging="480"/>
       </w:pPr>
     </w:lvl>
     <w:lvl w:ilvl="1">
@@ -526,10 +453,7 @@
       <w:lvlText w:val="%2."/>
       <w:lvlJc w:val="left"/>
       <w:pPr>
-        <w:tabs>
-          <w:tab w:val="num" w:pos="720"/>
-        </w:tabs>
-        <w:ind w:left="1200" w:hanging="480"/>
+        <w:ind w:left="1440" w:hanging="480"/>
       </w:pPr>
     </w:lvl>
     <w:lvl w:ilvl="2">
@@ -538,10 +462,7 @@
       <w:lvlText w:val="%3."/>
       <w:lvlJc w:val="left"/>
       <w:pPr>
-        <w:tabs>
-          <w:tab w:val="num" w:pos="1440"/>
-        </w:tabs>
-        <w:ind w:left="1920" w:hanging="480"/>
+        <w:ind w:left="2160" w:hanging="480"/>
       </w:pPr>
     </w:lvl>
     <w:lvl w:ilvl="3">
@@ -550,10 +471,7 @@
       <w:lvlText w:val="%4."/>
       <w:lvlJc w:val="left"/>
       <w:pPr>
-        <w:tabs>
-          <w:tab w:val="num" w:pos="2160"/>
-        </w:tabs>
-        <w:ind w:left="2640" w:hanging="480"/>
+        <w:ind w:left="2880" w:hanging="480"/>
       </w:pPr>
     </w:lvl>
     <w:lvl w:ilvl="4">
@@ -562,10 +480,7 @@
       <w:lvlText w:val="%5."/>
       <w:lvlJc w:val="left"/>
       <w:pPr>
-        <w:tabs>
-          <w:tab w:val="num" w:pos="2880"/>
-        </w:tabs>
-        <w:ind w:left="3360" w:hanging="480"/>
+        <w:ind w:left="3600" w:hanging="480"/>
       </w:pPr>
     </w:lvl>
     <w:lvl w:ilvl="5">
@@ -574,10 +489,7 @@
       <w:lvlText w:val="%6."/>
       <w:lvlJc w:val="left"/>
       <w:pPr>
-        <w:tabs>
-          <w:tab w:val="num" w:pos="3600"/>
-        </w:tabs>
-        <w:ind w:left="4080" w:hanging="480"/>
+        <w:ind w:left="4320" w:hanging="480"/>
       </w:pPr>
     </w:lvl>
     <w:lvl w:ilvl="6">
@@ -586,16 +498,28 @@
       <w:lvlText w:val="%7."/>
       <w:lvlJc w:val="left"/>
       <w:pPr>
-        <w:tabs>
-          <w:tab w:val="num" w:pos="4320"/>
-        </w:tabs>
-        <w:ind w:left="4800" w:hanging="480"/>
+        <w:ind w:left="5040" w:hanging="480"/>
+      </w:pPr>
+    </w:lvl>
+    <w:lvl w:ilvl="7">
+      <w:start w:val="1"/>
+      <w:numFmt w:val="decimal"/>
+      <w:lvlText w:val="%8."/>
+      <w:lvlJc w:val="left"/>
+      <w:pPr>
+        <w:ind w:left="5760" w:hanging="480"/>
+      </w:pPr>
+    </w:lvl>
+    <w:lvl w:ilvl="8">
+      <w:start w:val="1"/>
+      <w:numFmt w:val="decimal"/>
+      <w:lvlText w:val="%9."/>
+      <w:lvlJc w:val="left"/>
+      <w:pPr>
+        <w:ind w:left="6480" w:hanging="480"/>
       </w:pPr>
     </w:lvl>
   </w:abstractNum>
-  <w:num w:numId="1">
-    <w:abstractNumId w:val="0"/>
-  </w:num>
   <w:num w:numId="1000">
     <w:abstractNumId w:val="990"/>
   </w:num>
@@ -622,6 +546,12 @@
     <w:lvlOverride w:ilvl="6">
       <w:startOverride w:val="1"/>
     </w:lvlOverride>
+    <w:lvlOverride w:ilvl="7">
+      <w:startOverride w:val="1"/>
+    </w:lvlOverride>
+    <w:lvlOverride w:ilvl="8">
+      <w:startOverride w:val="1"/>
+    </w:lvlOverride>
   </w:num>
 </w:numbering>
 </file>
@@ -631,10 +561,10 @@
   <w:docDefaults>
     <w:rPrDefault>
       <w:rPr>
-        <w:rFonts w:asciiTheme="minorHAnsi" w:eastAsiaTheme="minorHAnsi" w:hAnsiTheme="minorHAnsi" w:cstheme="minorBidi"/>
+        <w:rFonts w:asciiTheme="minorHAnsi" w:cstheme="minorBidi" w:eastAsiaTheme="minorHAnsi" w:hAnsiTheme="minorHAnsi"/>
         <w:sz w:val="24"/>
         <w:szCs w:val="24"/>
-        <w:lang w:val="en-US" w:eastAsia="en-US" w:bidi="ar-SA"/>
+        <w:lang w:bidi="ar-SA" w:eastAsia="en-US" w:val="en-US"/>
       </w:rPr>
     </w:rPrDefault>
     <w:pPrDefault>
@@ -643,35 +573,35 @@
       </w:pPr>
     </w:pPrDefault>
   </w:docDefaults>
-  <w:latentStyles w:defLockedState="0" w:defUIPriority="0" w:defSemiHidden="0" w:defUnhideWhenUsed="0" w:defQFormat="0" w:count="276"/>
-  <w:style w:type="paragraph" w:default="1" w:styleId="Normal">
+  <w:latentStyles w:count="276" w:defLockedState="0" w:defQFormat="0" w:defSemiHidden="0" w:defUIPriority="0" w:defUnhideWhenUsed="0"/>
+  <w:style w:default="1" w:styleId="Normal" w:type="paragraph">
     <w:name w:val="Normal"/>
     <w:qFormat/>
   </w:style>
-  <w:style w:type="paragraph" w:styleId="BodyText">
+  <w:style w:styleId="BodyText" w:type="paragraph">
     <w:name w:val="Body Text"/>
     <w:basedOn w:val="Normal"/>
     <w:link w:val="BodyTextChar"/>
     <w:pPr>
-      <w:spacing w:before="180" w:after="180"/>
-    </w:pPr>
-    <w:qFormat/>
-  </w:style>
-  <w:style w:type="paragraph" w:customStyle="1" w:styleId="FirstParagraph">
+      <w:spacing w:after="180" w:before="180"/>
+    </w:pPr>
+    <w:qFormat/>
+  </w:style>
+  <w:style w:customStyle="1" w:styleId="FirstParagraph" w:type="paragraph">
     <w:name w:val="First Paragraph"/>
     <w:basedOn w:val="BodyText"/>
     <w:next w:val="BodyText"/>
     <w:qFormat/>
   </w:style>
-  <w:style w:type="paragraph" w:customStyle="1" w:styleId="Compact">
+  <w:style w:customStyle="1" w:styleId="Compact" w:type="paragraph">
     <w:name w:val="Compact"/>
     <w:basedOn w:val="BodyText"/>
     <w:qFormat/>
     <w:pPr>
-      <w:spacing w:before="36" w:after="36"/>
-    </w:pPr>
-  </w:style>
-  <w:style w:type="paragraph" w:styleId="Title">
+      <w:spacing w:after="36" w:before="36"/>
+    </w:pPr>
+  </w:style>
+  <w:style w:styleId="Title" w:type="paragraph">
     <w:name w:val="Title"/>
     <w:basedOn w:val="Normal"/>
     <w:next w:val="BodyText"/>
@@ -679,19 +609,19 @@
     <w:pPr>
       <w:keepNext/>
       <w:keepLines/>
-      <w:spacing w:before="480" w:after="240"/>
+      <w:spacing w:after="240" w:before="480"/>
       <w:jc w:val="center"/>
     </w:pPr>
     <w:rPr>
-      <w:rFonts w:asciiTheme="majorHAnsi" w:eastAsiaTheme="majorEastAsia" w:hAnsiTheme="majorHAnsi" w:cstheme="majorBidi"/>
+      <w:rFonts w:asciiTheme="majorHAnsi" w:cstheme="majorBidi" w:eastAsiaTheme="majorEastAsia" w:hAnsiTheme="majorHAnsi"/>
       <w:b/>
       <w:bCs/>
-      <w:color w:val="345A8A" w:themeColor="accent1" w:themeShade="B5"/>
+      <w:color w:themeColor="accent1" w:themeShade="B5" w:val="345A8A"/>
       <w:sz w:val="36"/>
       <w:szCs w:val="36"/>
     </w:rPr>
   </w:style>
-  <w:style w:type="paragraph" w:styleId="Subtitle">
+  <w:style w:styleId="Subtitle" w:type="paragraph">
     <w:name w:val="Subtitle"/>
     <w:basedOn w:val="Title"/>
     <w:next w:val="BodyText"/>
@@ -699,7 +629,7 @@
     <w:pPr>
       <w:keepNext/>
       <w:keepLines/>
-      <w:spacing w:before="240" w:after="240"/>
+      <w:spacing w:after="240" w:before="240"/>
       <w:jc w:val="center"/>
     </w:pPr>
     <w:rPr>
@@ -707,7 +637,7 @@
       <w:szCs w:val="30"/>
     </w:rPr>
   </w:style>
-  <w:style w:type="paragraph" w:customStyle="1" w:styleId="Author">
+  <w:style w:customStyle="1" w:styleId="Author" w:type="paragraph">
     <w:name w:val="Author"/>
     <w:next w:val="BodyText"/>
     <w:qFormat/>
@@ -717,7 +647,7 @@
       <w:jc w:val="center"/>
     </w:pPr>
   </w:style>
-  <w:style w:type="paragraph" w:styleId="Date">
+  <w:style w:styleId="Date" w:type="paragraph">
     <w:name w:val="Date"/>
     <w:next w:val="BodyText"/>
     <w:qFormat/>
@@ -727,7 +657,7 @@
       <w:jc w:val="center"/>
     </w:pPr>
   </w:style>
-  <w:style w:type="paragraph" w:customStyle="1" w:styleId="Abstract">
+  <w:style w:customStyle="1" w:styleId="Abstract" w:type="paragraph">
     <w:name w:val="Abstract"/>
     <w:basedOn w:val="Normal"/>
     <w:next w:val="BodyText"/>
@@ -735,14 +665,14 @@
     <w:pPr>
       <w:keepNext/>
       <w:keepLines/>
-      <w:spacing w:before="300" w:after="300"/>
+      <w:spacing w:after="300" w:before="300"/>
     </w:pPr>
     <w:rPr>
       <w:sz w:val="20"/>
       <w:szCs w:val="20"/>
     </w:rPr>
   </w:style>
-  <w:style w:type="paragraph" w:styleId="Bibliography">
+  <w:style w:styleId="Bibliography" w:type="paragraph">
     <w:name w:val="Bibliography"/>
     <w:basedOn w:val="Normal"/>
     <w:next w:val="Bibliography"/>
@@ -750,7 +680,7 @@
     <w:pPr/>
     <w:rPr/>
   </w:style>
-  <w:style w:type="paragraph" w:styleId="Heading1">
+  <w:style w:styleId="Heading1" w:type="paragraph">
     <w:name w:val="Heading 1"/>
     <w:basedOn w:val="Normal"/>
     <w:next w:val="BodyText"/>
@@ -759,19 +689,19 @@
     <w:pPr>
       <w:keepNext/>
       <w:keepLines/>
-      <w:spacing w:before="480" w:after="0"/>
+      <w:spacing w:after="0" w:before="480"/>
       <w:outlineLvl w:val="0"/>
     </w:pPr>
     <w:rPr>
-      <w:rFonts w:asciiTheme="majorHAnsi" w:eastAsiaTheme="majorEastAsia" w:hAnsiTheme="majorHAnsi" w:cstheme="majorBidi"/>
+      <w:rFonts w:asciiTheme="majorHAnsi" w:cstheme="majorBidi" w:eastAsiaTheme="majorEastAsia" w:hAnsiTheme="majorHAnsi"/>
       <w:b/>
       <w:bCs/>
-      <w:color w:val="345A8A" w:themeColor="accent1" w:themeShade="B5"/>
+      <w:color w:themeColor="accent1" w:val="4F81BD"/>
       <w:sz w:val="32"/>
       <w:szCs w:val="32"/>
     </w:rPr>
   </w:style>
-  <w:style w:type="paragraph" w:styleId="Heading2">
+  <w:style w:styleId="Heading2" w:type="paragraph">
     <w:name w:val="Heading 2"/>
     <w:basedOn w:val="Normal"/>
     <w:next w:val="BodyText"/>
@@ -781,19 +711,19 @@
     <w:pPr>
       <w:keepNext/>
       <w:keepLines/>
-      <w:spacing w:before="200" w:after="0"/>
+      <w:spacing w:after="0" w:before="200"/>
       <w:outlineLvl w:val="1"/>
     </w:pPr>
     <w:rPr>
-      <w:rFonts w:asciiTheme="majorHAnsi" w:eastAsiaTheme="majorEastAsia" w:hAnsiTheme="majorHAnsi" w:cstheme="majorBidi"/>
+      <w:rFonts w:asciiTheme="majorHAnsi" w:cstheme="majorBidi" w:eastAsiaTheme="majorEastAsia" w:hAnsiTheme="majorHAnsi"/>
       <w:b/>
       <w:bCs/>
-      <w:color w:val="4F81BD" w:themeColor="accent1"/>
-      <w:sz w:val="32"/>
-      <w:szCs w:val="32"/>
-    </w:rPr>
-  </w:style>
-  <w:style w:type="paragraph" w:styleId="Heading3">
+      <w:color w:themeColor="accent1" w:val="4F81BD"/>
+      <w:sz w:val="28"/>
+      <w:szCs w:val="28"/>
+    </w:rPr>
+  </w:style>
+  <w:style w:styleId="Heading3" w:type="paragraph">
     <w:name w:val="Heading 3"/>
     <w:basedOn w:val="Normal"/>
     <w:next w:val="BodyText"/>
@@ -803,19 +733,19 @@
     <w:pPr>
       <w:keepNext/>
       <w:keepLines/>
-      <w:spacing w:before="200" w:after="0"/>
+      <w:spacing w:after="0" w:before="200"/>
       <w:outlineLvl w:val="2"/>
     </w:pPr>
     <w:rPr>
-      <w:rFonts w:asciiTheme="majorHAnsi" w:eastAsiaTheme="majorEastAsia" w:hAnsiTheme="majorHAnsi" w:cstheme="majorBidi"/>
+      <w:rFonts w:asciiTheme="majorHAnsi" w:cstheme="majorBidi" w:eastAsiaTheme="majorEastAsia" w:hAnsiTheme="majorHAnsi"/>
       <w:b/>
       <w:bCs/>
-      <w:color w:val="4F81BD" w:themeColor="accent1"/>
-      <w:sz w:val="28"/>
-      <w:szCs w:val="28"/>
-    </w:rPr>
-  </w:style>
-  <w:style w:type="paragraph" w:styleId="Heading4">
+      <w:color w:themeColor="accent1" w:val="4F81BD"/>
+      <w:sz w:val="24"/>
+      <w:szCs w:val="24"/>
+    </w:rPr>
+  </w:style>
+  <w:style w:styleId="Heading4" w:type="paragraph">
     <w:name w:val="Heading 4"/>
     <w:basedOn w:val="Normal"/>
     <w:next w:val="BodyText"/>
@@ -825,19 +755,19 @@
     <w:pPr>
       <w:keepNext/>
       <w:keepLines/>
-      <w:spacing w:before="200" w:after="0"/>
+      <w:spacing w:after="0" w:before="200"/>
       <w:outlineLvl w:val="3"/>
     </w:pPr>
     <w:rPr>
-      <w:rFonts w:asciiTheme="majorHAnsi" w:eastAsiaTheme="majorEastAsia" w:hAnsiTheme="majorHAnsi" w:cstheme="majorBidi"/>
-      <w:b/>
+      <w:rFonts w:asciiTheme="majorHAnsi" w:cstheme="majorBidi" w:eastAsiaTheme="majorEastAsia" w:hAnsiTheme="majorHAnsi"/>
+      <w:i/>
       <w:bCs/>
-      <w:color w:val="4F81BD" w:themeColor="accent1"/>
+      <w:color w:themeColor="accent1" w:val="4F81BD"/>
       <w:sz w:val="24"/>
       <w:szCs w:val="24"/>
     </w:rPr>
   </w:style>
-  <w:style w:type="paragraph" w:styleId="Heading5">
+  <w:style w:styleId="Heading5" w:type="paragraph">
     <w:name w:val="Heading 5"/>
     <w:basedOn w:val="Normal"/>
     <w:next w:val="BodyText"/>
@@ -847,19 +777,18 @@
     <w:pPr>
       <w:keepNext/>
       <w:keepLines/>
-      <w:spacing w:before="200" w:after="0"/>
+      <w:spacing w:after="0" w:before="200"/>
       <w:outlineLvl w:val="4"/>
     </w:pPr>
     <w:rPr>
-      <w:rFonts w:asciiTheme="majorHAnsi" w:eastAsiaTheme="majorEastAsia" w:hAnsiTheme="majorHAnsi" w:cstheme="majorBidi"/>
-      <w:i/>
+      <w:rFonts w:asciiTheme="majorHAnsi" w:cstheme="majorBidi" w:eastAsiaTheme="majorEastAsia" w:hAnsiTheme="majorHAnsi"/>
       <w:iCs/>
-      <w:color w:val="4F81BD" w:themeColor="accent1"/>
+      <w:color w:themeColor="accent1" w:val="4F81BD"/>
       <w:sz w:val="24"/>
       <w:szCs w:val="24"/>
     </w:rPr>
   </w:style>
-  <w:style w:type="paragraph" w:styleId="Heading6">
+  <w:style w:styleId="Heading6" w:type="paragraph">
     <w:name w:val="Heading 6"/>
     <w:basedOn w:val="Normal"/>
     <w:next w:val="BodyText"/>
@@ -869,17 +798,77 @@
     <w:pPr>
       <w:keepNext/>
       <w:keepLines/>
-      <w:spacing w:before="200" w:after="0"/>
+      <w:spacing w:after="0" w:before="200"/>
       <w:outlineLvl w:val="5"/>
     </w:pPr>
     <w:rPr>
-      <w:rFonts w:asciiTheme="majorHAnsi" w:eastAsiaTheme="majorEastAsia" w:hAnsiTheme="majorHAnsi" w:cstheme="majorBidi"/>
-      <w:color w:val="4F81BD" w:themeColor="accent1"/>
+      <w:rFonts w:asciiTheme="majorHAnsi" w:cstheme="majorBidi" w:eastAsiaTheme="majorEastAsia" w:hAnsiTheme="majorHAnsi"/>
+      <w:color w:themeColor="accent1" w:val="4F81BD"/>
       <w:sz w:val="24"/>
       <w:szCs w:val="24"/>
     </w:rPr>
   </w:style>
-  <w:style w:type="paragraph" w:styleId="BlockText">
+  <w:style w:styleId="Heading7" w:type="paragraph">
+    <w:name w:val="Heading 7"/>
+    <w:basedOn w:val="Normal"/>
+    <w:next w:val="BodyText"/>
+    <w:uiPriority w:val="9"/>
+    <w:unhideWhenUsed/>
+    <w:qFormat/>
+    <w:pPr>
+      <w:keepNext/>
+      <w:keepLines/>
+      <w:spacing w:after="0" w:before="200"/>
+      <w:outlineLvl w:val="6"/>
+    </w:pPr>
+    <w:rPr>
+      <w:rFonts w:asciiTheme="majorHAnsi" w:cstheme="majorBidi" w:eastAsiaTheme="majorEastAsia" w:hAnsiTheme="majorHAnsi"/>
+      <w:color w:themeColor="accent1" w:val="4F81BD"/>
+      <w:sz w:val="24"/>
+      <w:szCs w:val="24"/>
+    </w:rPr>
+  </w:style>
+  <w:style w:styleId="Heading8" w:type="paragraph">
+    <w:name w:val="Heading 8"/>
+    <w:basedOn w:val="Normal"/>
+    <w:next w:val="BodyText"/>
+    <w:uiPriority w:val="9"/>
+    <w:unhideWhenUsed/>
+    <w:qFormat/>
+    <w:pPr>
+      <w:keepNext/>
+      <w:keepLines/>
+      <w:spacing w:after="0" w:before="200"/>
+      <w:outlineLvl w:val="7"/>
+    </w:pPr>
+    <w:rPr>
+      <w:rFonts w:asciiTheme="majorHAnsi" w:cstheme="majorBidi" w:eastAsiaTheme="majorEastAsia" w:hAnsiTheme="majorHAnsi"/>
+      <w:color w:themeColor="accent1" w:val="4F81BD"/>
+      <w:sz w:val="24"/>
+      <w:szCs w:val="24"/>
+    </w:rPr>
+  </w:style>
+  <w:style w:styleId="Heading9" w:type="paragraph">
+    <w:name w:val="Heading 9"/>
+    <w:basedOn w:val="Normal"/>
+    <w:next w:val="BodyText"/>
+    <w:uiPriority w:val="9"/>
+    <w:unhideWhenUsed/>
+    <w:qFormat/>
+    <w:pPr>
+      <w:keepNext/>
+      <w:keepLines/>
+      <w:spacing w:after="0" w:before="200"/>
+      <w:outlineLvl w:val="8"/>
+    </w:pPr>
+    <w:rPr>
+      <w:rFonts w:asciiTheme="majorHAnsi" w:cstheme="majorBidi" w:eastAsiaTheme="majorEastAsia" w:hAnsiTheme="majorHAnsi"/>
+      <w:color w:themeColor="accent1" w:val="4F81BD"/>
+      <w:sz w:val="24"/>
+      <w:szCs w:val="24"/>
+    </w:rPr>
+  </w:style>
+  <w:style w:styleId="BlockText" w:type="paragraph">
     <w:name w:val="Block Text"/>
     <w:basedOn w:val="BodyText"/>
     <w:next w:val="BodyText"/>
@@ -887,17 +876,11 @@
     <w:unhideWhenUsed/>
     <w:qFormat/>
     <w:pPr>
-      <w:spacing w:before="100" w:after="100"/>
-      <w:ind w:firstLine="0"/>
-    </w:pPr>
-    <w:rPr>
-      <w:rFonts w:asciiTheme="majorHAnsi" w:eastAsiaTheme="majorEastAsia" w:hAnsiTheme="majorHAnsi" w:cstheme="majorBidi"/>
-      <w:bCs/>
-      <w:sz w:val="20"/>
-      <w:szCs w:val="20"/>
-    </w:rPr>
-  </w:style>
-  <w:style w:type="paragraph" w:styleId="FootnoteText">
+      <w:spacing w:after="100" w:before="100"/>
+      <w:ind w:firstLine="0" w:left="480" w:right="480"/>
+    </w:pPr>
+  </w:style>
+  <w:style w:styleId="FootnoteText" w:type="paragraph">
     <w:name w:val="Footnote Text"/>
     <w:basedOn w:val="Normal"/>
     <w:next w:val="FootnoteText"/>
@@ -905,27 +888,43 @@
     <w:unhideWhenUsed/>
     <w:qFormat/>
   </w:style>
-  <w:style w:type="character" w:default="1" w:styleId="DefaultParagraphFont">
+  <w:style w:default="1" w:styleId="DefaultParagraphFont" w:type="character">
     <w:name w:val="Default Paragraph Font"/>
     <w:semiHidden/>
     <w:unhideWhenUsed/>
   </w:style>
-  <w:style w:type="table" w:default="1" w:styleId="TableNormal">
-    <w:name w:val="Normal Table"/>
+  <w:style w:default="1" w:styleId="Table" w:type="table">
+    <w:name w:val="Table"/>
+    <w:basedOn w:val="TableNormal"/>
     <w:semiHidden/>
     <w:unhideWhenUsed/>
     <w:qFormat/>
     <w:tblPr>
-      <w:tblInd w:w="0" w:type="dxa"/>
+      <w:tblInd w:type="dxa" w:w="0"/>
       <w:tblCellMar>
-        <w:top w:w="0" w:type="dxa"/>
-        <w:left w:w="108" w:type="dxa"/>
-        <w:bottom w:w="0" w:type="dxa"/>
-        <w:right w:w="108" w:type="dxa"/>
+        <w:top w:type="dxa" w:w="0"/>
+        <w:left w:type="dxa" w:w="108"/>
+        <w:bottom w:type="dxa" w:w="0"/>
+        <w:right w:type="dxa" w:w="108"/>
       </w:tblCellMar>
     </w:tblPr>
-  </w:style>
-  <w:style w:type="paragraph" w:customStyle="1" w:styleId="DefinitionTerm">
+    <w:tblStylePr w:type="firstRow">
+      <w:tblPr>
+        <w:jc w:val="left"/>
+        <w:tblInd w:type="dxa" w:w="0"/>
+      </w:tblPr>
+      <w:trPr>
+        <w:jc w:val="left"/>
+      </w:trPr>
+      <w:tcPr>
+        <w:vAlign w:val="bottom"/>
+        <w:tcBorders>
+          <w:bottom w:val="single"/>
+        </w:tcBorders>
+      </w:tcPr>
+    </w:tblStylePr>
+  </w:style>
+  <w:style w:customStyle="1" w:styleId="DefinitionTerm" w:type="paragraph">
     <w:name w:val="Definition Term"/>
     <w:basedOn w:val="Normal"/>
     <w:next w:val="Definition"/>
@@ -938,49 +937,49 @@
       <w:b/>
     </w:rPr>
   </w:style>
-  <w:style w:type="paragraph" w:customStyle="1" w:styleId="Definition">
+  <w:style w:customStyle="1" w:styleId="Definition" w:type="paragraph">
     <w:name w:val="Definition"/>
     <w:basedOn w:val="Normal"/>
   </w:style>
-  <w:style w:type="paragraph" w:styleId="Caption">
+  <w:style w:styleId="Caption" w:type="paragraph">
     <w:name w:val="Caption"/>
     <w:basedOn w:val="Normal"/>
     <w:link w:val="BodyTextChar"/>
     <w:pPr>
-      <w:spacing w:before="0" w:after="120"/>
+      <w:spacing w:after="120" w:before="0"/>
     </w:pPr>
     <w:rPr>
       <w:i/>
     </w:rPr>
   </w:style>
-  <w:style w:type="paragraph" w:customStyle="1" w:styleId="TableCaption">
+  <w:style w:customStyle="1" w:styleId="TableCaption" w:type="paragraph">
     <w:name w:val="Table Caption"/>
     <w:basedOn w:val="Caption"/>
     <w:pPr>
       <w:keepNext/>
     </w:pPr>
   </w:style>
-  <w:style w:type="paragraph" w:customStyle="1" w:styleId="ImageCaption">
+  <w:style w:customStyle="1" w:styleId="ImageCaption" w:type="paragraph">
     <w:name w:val="Image Caption"/>
     <w:basedOn w:val="Caption"/>
   </w:style>
-  <w:style w:type="paragraph" w:customStyle="1" w:styleId="Figure">
+  <w:style w:customStyle="1" w:styleId="Figure" w:type="paragraph">
     <w:name w:val="Figure"/>
     <w:basedOn w:val="Normal"/>
   </w:style>
-  <w:style w:type="paragraph" w:customStyle="1" w:styleId="FigureWithCaption">
-    <w:name w:val="Figure with Caption"/>
+  <w:style w:customStyle="1" w:styleId="CaptionedFigure" w:type="paragraph">
+    <w:name w:val="Captioned Figure"/>
     <w:basedOn w:val="Figure"/>
     <w:pPr>
       <w:keepNext/>
     </w:pPr>
   </w:style>
-  <w:style w:type="character" w:customStyle="1" w:styleId="BodyTextChar">
+  <w:style w:customStyle="1" w:styleId="BodyTextChar" w:type="character">
     <w:name w:val="Body Text Char"/>
     <w:basedOn w:val="DefaultParagraphFont"/>
     <w:link w:val="BodyText"/>
   </w:style>
-  <w:style w:type="character" w:customStyle="1" w:styleId="VerbatimChar">
+  <w:style w:customStyle="1" w:styleId="VerbatimChar" w:type="character">
     <w:name w:val="Verbatim Char"/>
     <w:basedOn w:val="BodyTextChar"/>
     <w:rPr>
@@ -988,21 +987,25 @@
       <w:sz w:val="22"/>
     </w:rPr>
   </w:style>
-  <w:style w:type="character" w:styleId="FootnoteReference">
+  <w:style w:customStyle="1" w:styleId="SectionNumber" w:type="character">
+    <w:name w:val="Section Number"/>
+    <w:basedOn w:val="BodyTextChar"/>
+  </w:style>
+  <w:style w:styleId="FootnoteReference" w:type="character">
     <w:name w:val="Footnote Reference"/>
     <w:basedOn w:val="BodyTextChar"/>
     <w:rPr>
       <w:vertAlign w:val="superscript"/>
     </w:rPr>
   </w:style>
-  <w:style w:type="character" w:styleId="Hyperlink">
+  <w:style w:styleId="Hyperlink" w:type="character">
     <w:name w:val="Hyperlink"/>
     <w:basedOn w:val="BodyTextChar"/>
     <w:rPr>
-      <w:color w:val="4F81BD" w:themeColor="accent1"/>
-    </w:rPr>
-  </w:style>
-  <w:style w:type="paragraph" w:styleId="TOCHeading">
+      <w:color w:themeColor="accent1" w:val="4F81BD"/>
+    </w:rPr>
+  </w:style>
+  <w:style w:styleId="TOCHeading" w:type="paragraph">
     <w:name w:val="TOC Heading"/>
     <w:basedOn w:val="Heading1"/>
     <w:next w:val="BodyText"/>
@@ -1014,10 +1017,10 @@
       <w:outlineLvl w:val="9"/>
     </w:pPr>
     <w:rPr>
-      <w:rFonts w:asciiTheme="majorHAnsi" w:eastAsiaTheme="majorEastAsia" w:hAnsiTheme="majorHAnsi" w:cstheme="majorBidi"/>
+      <w:rFonts w:asciiTheme="majorHAnsi" w:cstheme="majorBidi" w:eastAsiaTheme="majorEastAsia" w:hAnsiTheme="majorHAnsi"/>
       <w:b w:val="0"/>
       <w:bCs w:val="0"/>
-      <w:color w:val="365F91" w:themeColor="accent1" w:themeShade="BF"/>
+      <w:color w:themeColor="accent1" w:themeShade="BF" w:val="365F91"/>
     </w:rPr>
   </w:style>
   <w:style w:type="paragraph" w:customStyle="1" w:styleId="SourceCode">
@@ -1074,7 +1077,7 @@
     <w:name w:val="ConstantTok"/>
     <w:basedOn w:val="VerbatimChar"/>
     <w:rPr>
-      <w:color w:val="000000"/>
+      <w:color w:val="8f5902"/>
       <w:shd w:val="clear" w:fill="f8f8f8"/>
     </w:rPr>
   </w:style>
@@ -1090,8 +1093,9 @@
     <w:name w:val="SpecialCharTok"/>
     <w:basedOn w:val="VerbatimChar"/>
     <w:rPr>
-      <w:color w:val="000000"/>
-      <w:shd w:val="clear" w:fill="f8f8f8"/>
+      <w:color w:val="ce5c00"/>
+      <w:shd w:val="clear" w:fill="f8f8f8"/>
+      <w:b/>
     </w:rPr>
   </w:style>
   <w:style w:type="character" w:customStyle="1" w:styleId="StringTok">
@@ -1176,8 +1180,9 @@
     <w:name w:val="FunctionTok"/>
     <w:basedOn w:val="VerbatimChar"/>
     <w:rPr>
-      <w:color w:val="000000"/>
-      <w:shd w:val="clear" w:fill="f8f8f8"/>
+      <w:color w:val="204a87"/>
+      <w:shd w:val="clear" w:fill="f8f8f8"/>
+      <w:b/>
     </w:rPr>
   </w:style>
   <w:style w:type="character" w:customStyle="1" w:styleId="VariableTok">
@@ -1233,7 +1238,7 @@
     <w:name w:val="AttributeTok"/>
     <w:basedOn w:val="VerbatimChar"/>
     <w:rPr>
-      <w:color w:val="c4a000"/>
+      <w:color w:val="204a87"/>
       <w:shd w:val="clear" w:fill="f8f8f8"/>
     </w:rPr>
   </w:style>
@@ -1610,8 +1615,8 @@
 </file>
 
 <file path=customXml/item1.xml><?xml version="1.0" encoding="utf-8"?>
-<ct:contentTypeSchema xmlns:ct="http://schemas.microsoft.com/office/2006/metadata/contentType" xmlns:ma="http://schemas.microsoft.com/office/2006/metadata/properties/metaAttributes" ct:_="" ma:_="" ma:contentTypeName="Document" ma:contentTypeID="0x010100DE67EE9C3B32F24C997F08FEDABFE4D4" ma:contentTypeVersion="15" ma:contentTypeDescription="Create a new document." ma:contentTypeScope="" ma:versionID="cd4c904ef06af0731471ac678a6fbca0">
-  <xsd:schema xmlns:xsd="http://www.w3.org/2001/XMLSchema" xmlns:xs="http://www.w3.org/2001/XMLSchema" xmlns:p="http://schemas.microsoft.com/office/2006/metadata/properties" xmlns:ns2="e2d22f42-674e-4fc3-9806-bf5045c6d197" xmlns:ns3="32705bbd-d6e6-412c-a7e2-7411e947c69b" targetNamespace="http://schemas.microsoft.com/office/2006/metadata/properties" ma:root="true" ma:fieldsID="c79b8a4af08a93b5f859752461f56ae1" ns2:_="" ns3:_="">
+<ct:contentTypeSchema xmlns:ct="http://schemas.microsoft.com/office/2006/metadata/contentType" xmlns:ma="http://schemas.microsoft.com/office/2006/metadata/properties/metaAttributes" ct:_="" ma:_="" ma:contentTypeName="Document" ma:contentTypeID="0x010100DE67EE9C3B32F24C997F08FEDABFE4D4" ma:contentTypeVersion="16" ma:contentTypeDescription="Create a new document." ma:contentTypeScope="" ma:versionID="3e4e2b6b967e4da65d8133cee92abe94">
+  <xsd:schema xmlns:xsd="http://www.w3.org/2001/XMLSchema" xmlns:xs="http://www.w3.org/2001/XMLSchema" xmlns:p="http://schemas.microsoft.com/office/2006/metadata/properties" xmlns:ns2="e2d22f42-674e-4fc3-9806-bf5045c6d197" xmlns:ns3="32705bbd-d6e6-412c-a7e2-7411e947c69b" targetNamespace="http://schemas.microsoft.com/office/2006/metadata/properties" ma:root="true" ma:fieldsID="97e55825e84af7b8186f1bff9ca21f4b" ns2:_="" ns3:_="">
     <xsd:import namespace="e2d22f42-674e-4fc3-9806-bf5045c6d197"/>
     <xsd:import namespace="32705bbd-d6e6-412c-a7e2-7411e947c69b"/>
     <xsd:element name="properties">
@@ -1634,6 +1639,7 @@
                 <xsd:element ref="ns2:MediaServiceKeyPoints" minOccurs="0"/>
                 <xsd:element ref="ns2:lcf76f155ced4ddcb4097134ff3c332f" minOccurs="0"/>
                 <xsd:element ref="ns3:TaxCatchAll" minOccurs="0"/>
+                <xsd:element ref="ns2:MediaServiceObjectDetectorVersions" minOccurs="0"/>
               </xsd:all>
             </xsd:complexType>
           </xsd:element>
@@ -1704,6 +1710,11 @@
           <xsd:element ref="pc:Terms" minOccurs="0" maxOccurs="1"/>
         </xsd:sequence>
       </xsd:complexType>
+    </xsd:element>
+    <xsd:element name="MediaServiceObjectDetectorVersions" ma:index="23" nillable="true" ma:displayName="MediaServiceObjectDetectorVersions" ma:description="" ma:hidden="true" ma:indexed="true" ma:internalName="MediaServiceObjectDetectorVersions" ma:readOnly="true">
+      <xsd:simpleType>
+        <xsd:restriction base="dms:Text"/>
+      </xsd:simpleType>
     </xsd:element>
   </xsd:schema>
   <xsd:schema xmlns:xsd="http://www.w3.org/2001/XMLSchema" xmlns:xs="http://www.w3.org/2001/XMLSchema" xmlns:dms="http://schemas.microsoft.com/office/2006/documentManagement/types" xmlns:pc="http://schemas.microsoft.com/office/infopath/2007/PartnerControls" targetNamespace="32705bbd-d6e6-412c-a7e2-7411e947c69b" elementFormDefault="qualified">
@@ -1855,25 +1866,10 @@
 </FormTemplates>
 </file>
 
-<file path=customXml/item3.xml><?xml version="1.0" encoding="utf-8"?>
-<p:properties xmlns:p="http://schemas.microsoft.com/office/2006/metadata/properties" xmlns:xsi="http://www.w3.org/2001/XMLSchema-instance" xmlns:pc="http://schemas.microsoft.com/office/infopath/2007/PartnerControls">
-  <documentManagement>
-    <TaxCatchAll xmlns="32705bbd-d6e6-412c-a7e2-7411e947c69b" xsi:nil="true"/>
-    <lcf76f155ced4ddcb4097134ff3c332f xmlns="e2d22f42-674e-4fc3-9806-bf5045c6d197">
-      <Terms xmlns="http://schemas.microsoft.com/office/infopath/2007/PartnerControls"/>
-    </lcf76f155ced4ddcb4097134ff3c332f>
-  </documentManagement>
-</p:properties>
-</file>
-
 <file path=customXml/itemProps1.xml><?xml version="1.0" encoding="utf-8"?>
-<ds:datastoreItem xmlns:ds="http://schemas.openxmlformats.org/officeDocument/2006/customXml" ds:itemID="{8129C0BE-5593-4B38-A5A8-4CCF12F1BF7D}"/>
+<ds:datastoreItem xmlns:ds="http://schemas.openxmlformats.org/officeDocument/2006/customXml" ds:itemID="{74FB5D0F-4048-4D46-9ED5-932410BF74B8}"/>
 </file>
 
 <file path=customXml/itemProps2.xml><?xml version="1.0" encoding="utf-8"?>
-<ds:datastoreItem xmlns:ds="http://schemas.openxmlformats.org/officeDocument/2006/customXml" ds:itemID="{4513941A-2F21-454E-BFCC-F4D0CEB1D809}"/>
-</file>
-
-<file path=customXml/itemProps3.xml><?xml version="1.0" encoding="utf-8"?>
-<ds:datastoreItem xmlns:ds="http://schemas.openxmlformats.org/officeDocument/2006/customXml" ds:itemID="{A7C94F82-9D78-4CF0-A8CC-DD4955CFC9F7}"/>
+<ds:datastoreItem xmlns:ds="http://schemas.openxmlformats.org/officeDocument/2006/customXml" ds:itemID="{A7702C61-99CC-46DD-920F-6102444D13B2}"/>
 </file>
</xml_diff>